<commit_message>
Added Maven and Azure
</commit_message>
<xml_diff>
--- a/My Interview Explain Topic/ANSIBLE Complete.docx
+++ b/My Interview Explain Topic/ANSIBLE Complete.docx
@@ -404,13 +404,7 @@
         <w:t>Playbook:</w:t>
       </w:r>
       <w:r>
-        <w:t xml:space="preserve"> The entry point for Ansible provisioning, where the automation is defined through tasks using YAML format.</w:t>
-      </w:r>
-      <w:r>
-        <w:t xml:space="preserve"> </w:t>
-      </w:r>
-      <w:r>
-        <w:t>Each playbook is an aggregation of one or more plays in it. Playbooks are structured using Plays. There can be more than one play inside a playbook.</w:t>
+        <w:t xml:space="preserve"> The entry point for Ansible provisioning, where the automation is defined through tasks using YAML format. Each playbook is an aggregation of one or more plays in it. Playbooks are structured using Plays. There can be more than one play inside a playbook.</w:t>
       </w:r>
     </w:p>
     <w:p>
@@ -587,6 +581,19 @@
       <w:pPr>
         <w:pStyle w:val="NoSpacing"/>
       </w:pPr>
+    </w:p>
+    <w:p>
+      <w:pPr>
+        <w:pStyle w:val="NoSpacing"/>
+      </w:pPr>
+      <w:hyperlink r:id="rId4" w:history="1">
+        <w:r>
+          <w:rPr>
+            <w:rStyle w:val="Hyperlink"/>
+          </w:rPr>
+          <w:t>https://gainanov.pro/eng-blog/devops/ansible-architecture/</w:t>
+        </w:r>
+      </w:hyperlink>
     </w:p>
     <w:p>
       <w:pPr>
@@ -994,13 +1001,7 @@
         <w:pStyle w:val="NoSpacing"/>
       </w:pPr>
       <w:r>
-        <w:t>file:</w:t>
-      </w:r>
-      <w:r>
-        <w:t xml:space="preserve"> </w:t>
-      </w:r>
-      <w:r>
-        <w:t>path: /</w:t>
+        <w:t>file: path: /</w:t>
       </w:r>
       <w:proofErr w:type="spellStart"/>
       <w:r>
@@ -1186,13 +1187,7 @@
       </w:r>
       <w:proofErr w:type="spellEnd"/>
       <w:r>
-        <w:t xml:space="preserve"> file,</w:t>
-      </w:r>
-      <w:r>
-        <w:t xml:space="preserve"> </w:t>
-      </w:r>
-      <w:r>
-        <w:t xml:space="preserve">By default, in </w:t>
+        <w:t xml:space="preserve"> file, By default, in </w:t>
       </w:r>
       <w:r>
         <w:rPr>
@@ -1236,6 +1231,7 @@
           <w:b/>
           <w:bCs/>
         </w:rPr>
+        <w:lastRenderedPageBreak/>
         <w:t>tasks</w:t>
       </w:r>
       <w:r>
@@ -1251,7 +1247,6 @@
           <w:b/>
           <w:bCs/>
         </w:rPr>
-        <w:lastRenderedPageBreak/>
         <w:t>handlers</w:t>
       </w:r>
       <w:r>
@@ -1812,7 +1807,6 @@
           <w:b/>
           <w:bCs/>
         </w:rPr>
-        <w:lastRenderedPageBreak/>
         <w:t>Ansible Master And Node Configurations:</w:t>
       </w:r>
     </w:p>
@@ -2283,6 +2277,7 @@
     <w:lsdException w:name="HTML Sample" w:semiHidden="1" w:unhideWhenUsed="1"/>
     <w:lsdException w:name="HTML Typewriter" w:semiHidden="1" w:unhideWhenUsed="1"/>
     <w:lsdException w:name="HTML Variable" w:semiHidden="1" w:unhideWhenUsed="1"/>
+    <w:lsdException w:name="Normal Table" w:semiHidden="1" w:unhideWhenUsed="1"/>
     <w:lsdException w:name="annotation subject" w:semiHidden="1" w:unhideWhenUsed="1"/>
     <w:lsdException w:name="No List" w:semiHidden="1" w:unhideWhenUsed="1"/>
     <w:lsdException w:name="Outline List 1" w:semiHidden="1" w:unhideWhenUsed="1"/>
@@ -2329,8 +2324,10 @@
     <w:lsdException w:name="Table Subtle 2" w:semiHidden="1" w:unhideWhenUsed="1"/>
     <w:lsdException w:name="Table Web 1" w:semiHidden="1" w:unhideWhenUsed="1"/>
     <w:lsdException w:name="Table Web 2" w:semiHidden="1" w:unhideWhenUsed="1"/>
+    <w:lsdException w:name="Table Web 3" w:semiHidden="1" w:unhideWhenUsed="1"/>
     <w:lsdException w:name="Balloon Text" w:semiHidden="1" w:unhideWhenUsed="1"/>
     <w:lsdException w:name="Table Grid" w:uiPriority="39"/>
+    <w:lsdException w:name="Table Theme" w:semiHidden="1" w:unhideWhenUsed="1"/>
     <w:lsdException w:name="Placeholder Text" w:semiHidden="1"/>
     <w:lsdException w:name="No Spacing" w:uiPriority="1" w:qFormat="1"/>
     <w:lsdException w:name="Light Shading" w:uiPriority="60"/>
@@ -2591,6 +2588,18 @@
     <w:pPr>
       <w:spacing w:after="0" w:line="240" w:lineRule="auto"/>
     </w:pPr>
+  </w:style>
+  <w:style w:type="character" w:styleId="Hyperlink">
+    <w:name w:val="Hyperlink"/>
+    <w:basedOn w:val="DefaultParagraphFont"/>
+    <w:uiPriority w:val="99"/>
+    <w:semiHidden/>
+    <w:unhideWhenUsed/>
+    <w:rsid w:val="00FE22BE"/>
+    <w:rPr>
+      <w:color w:val="0000FF"/>
+      <w:u w:val="single"/>
+    </w:rPr>
   </w:style>
 </w:styles>
 </file>

</xml_diff>